<commit_message>
modificacndo la definicion de git y github
</commit_message>
<xml_diff>
--- a/git y github/definicion.docx
+++ b/git y github/definicion.docx
@@ -10,6 +10,8 @@
           <w:lang w:val="es-ES"/>
         </w:rPr>
       </w:pPr>
+      <w:bookmarkStart w:id="0" w:name="_GoBack"/>
+      <w:bookmarkEnd w:id="0"/>
       <w:r>
         <w:rPr>
           <w:b/>
@@ -5335,7 +5337,71 @@
           <w:b/>
           <w:lang w:val="es-PE"/>
         </w:rPr>
-        <w:t>TRAYENDO CAMBIOS DESDE EL REPOSITORIO REMOTO (GIT PULL / GIT FETCH)</w:t>
+        <w:t>TRAYENDO CAMBIOS DESDE EL REPOSITORIO REMOTO (</w:t>
+      </w:r>
+      <w:proofErr w:type="spellStart"/>
+      <w:r>
+        <w:rPr>
+          <w:b/>
+          <w:lang w:val="es-PE"/>
+        </w:rPr>
+        <w:t>git</w:t>
+      </w:r>
+      <w:proofErr w:type="spellEnd"/>
+      <w:r>
+        <w:rPr>
+          <w:b/>
+          <w:lang w:val="es-PE"/>
+        </w:rPr>
+        <w:t xml:space="preserve"> </w:t>
+      </w:r>
+      <w:proofErr w:type="spellStart"/>
+      <w:r>
+        <w:rPr>
+          <w:b/>
+          <w:lang w:val="es-PE"/>
+        </w:rPr>
+        <w:t>pull</w:t>
+      </w:r>
+      <w:proofErr w:type="spellEnd"/>
+      <w:r>
+        <w:rPr>
+          <w:b/>
+          <w:lang w:val="es-PE"/>
+        </w:rPr>
+        <w:t xml:space="preserve"> / </w:t>
+      </w:r>
+      <w:proofErr w:type="spellStart"/>
+      <w:r>
+        <w:rPr>
+          <w:b/>
+          <w:lang w:val="es-PE"/>
+        </w:rPr>
+        <w:t>git</w:t>
+      </w:r>
+      <w:proofErr w:type="spellEnd"/>
+      <w:r>
+        <w:rPr>
+          <w:b/>
+          <w:lang w:val="es-PE"/>
+        </w:rPr>
+        <w:t xml:space="preserve"> </w:t>
+      </w:r>
+      <w:proofErr w:type="spellStart"/>
+      <w:r>
+        <w:rPr>
+          <w:b/>
+          <w:lang w:val="es-PE"/>
+        </w:rPr>
+        <w:t>fetch</w:t>
+      </w:r>
+      <w:proofErr w:type="spellEnd"/>
+      <w:r>
+        <w:rPr>
+          <w:b/>
+          <w:lang w:val="es-PE"/>
+        </w:rPr>
+        <w:t>)</w:t>
       </w:r>
     </w:p>
     <w:p>
@@ -5497,8 +5563,6 @@
         </w:rPr>
         <w:t xml:space="preserve"> van.</w:t>
       </w:r>
-      <w:bookmarkStart w:id="0" w:name="_GoBack"/>
-      <w:bookmarkEnd w:id="0"/>
     </w:p>
     <w:p>
       <w:pPr>
@@ -5658,67 +5722,16 @@
     </w:p>
     <w:p>
       <w:pPr>
+        <w:rPr>
+          <w:b/>
+          <w:u w:val="single"/>
+          <w:lang w:val="es-PE"/>
+        </w:rPr>
+      </w:pPr>
+    </w:p>
+    <w:p>
+      <w:pPr>
         <w:ind w:left="2880" w:hanging="2880"/>
-        <w:rPr>
-          <w:lang w:val="es-PE"/>
-        </w:rPr>
-      </w:pPr>
-      <w:proofErr w:type="spellStart"/>
-      <w:r>
-        <w:rPr>
-          <w:b/>
-          <w:lang w:val="es-PE"/>
-        </w:rPr>
-        <w:t>git</w:t>
-      </w:r>
-      <w:proofErr w:type="spellEnd"/>
-      <w:r>
-        <w:rPr>
-          <w:b/>
-          <w:lang w:val="es-PE"/>
-        </w:rPr>
-        <w:t xml:space="preserve"> </w:t>
-      </w:r>
-      <w:proofErr w:type="spellStart"/>
-      <w:r>
-        <w:rPr>
-          <w:b/>
-          <w:lang w:val="es-PE"/>
-        </w:rPr>
-        <w:t>pull</w:t>
-      </w:r>
-      <w:proofErr w:type="spellEnd"/>
-      <w:r>
-        <w:rPr>
-          <w:b/>
-          <w:lang w:val="es-PE"/>
-        </w:rPr>
-        <w:t xml:space="preserve"> </w:t>
-      </w:r>
-      <w:proofErr w:type="spellStart"/>
-      <w:r>
-        <w:rPr>
-          <w:b/>
-          <w:lang w:val="es-PE"/>
-        </w:rPr>
-        <w:t>origin</w:t>
-      </w:r>
-      <w:proofErr w:type="spellEnd"/>
-      <w:r>
-        <w:rPr>
-          <w:b/>
-          <w:lang w:val="es-PE"/>
-        </w:rPr>
-        <w:t xml:space="preserve"> master</w:t>
-      </w:r>
-      <w:r>
-        <w:rPr>
-          <w:lang w:val="es-PE"/>
-        </w:rPr>
-        <w:tab/>
-      </w:r>
-      <w:proofErr w:type="spellStart"/>
-      <w:r>
         <w:rPr>
           <w:rFonts w:ascii="Arial" w:hAnsi="Arial" w:cs="Arial"/>
           <w:color w:val="1C3643"/>
@@ -5726,9 +5739,62 @@
           <w:szCs w:val="21"/>
           <w:shd w:val="clear" w:color="auto" w:fill="FFFFFF"/>
         </w:rPr>
-        <w:t>Es</w:t>
-      </w:r>
-      <w:proofErr w:type="spellEnd"/>
+      </w:pPr>
+      <w:proofErr w:type="spellStart"/>
+      <w:r>
+        <w:rPr>
+          <w:b/>
+          <w:lang w:val="es-PE"/>
+        </w:rPr>
+        <w:t>git</w:t>
+      </w:r>
+      <w:proofErr w:type="spellEnd"/>
+      <w:r>
+        <w:rPr>
+          <w:b/>
+          <w:lang w:val="es-PE"/>
+        </w:rPr>
+        <w:t xml:space="preserve"> </w:t>
+      </w:r>
+      <w:proofErr w:type="spellStart"/>
+      <w:r>
+        <w:rPr>
+          <w:b/>
+          <w:lang w:val="es-PE"/>
+        </w:rPr>
+        <w:t>pull</w:t>
+      </w:r>
+      <w:proofErr w:type="spellEnd"/>
+      <w:r>
+        <w:rPr>
+          <w:b/>
+          <w:lang w:val="es-PE"/>
+        </w:rPr>
+        <w:t xml:space="preserve"> </w:t>
+      </w:r>
+      <w:proofErr w:type="spellStart"/>
+      <w:r>
+        <w:rPr>
+          <w:b/>
+          <w:lang w:val="es-PE"/>
+        </w:rPr>
+        <w:t>origin</w:t>
+      </w:r>
+      <w:proofErr w:type="spellEnd"/>
+      <w:r>
+        <w:rPr>
+          <w:b/>
+          <w:lang w:val="es-PE"/>
+        </w:rPr>
+        <w:t xml:space="preserve"> master</w:t>
+      </w:r>
+      <w:r>
+        <w:rPr>
+          <w:lang w:val="es-PE"/>
+        </w:rPr>
+        <w:tab/>
+      </w:r>
+      <w:proofErr w:type="spellStart"/>
       <w:r>
         <w:rPr>
           <w:rFonts w:ascii="Arial" w:hAnsi="Arial" w:cs="Arial"/>
@@ -5737,9 +5803,9 @@
           <w:szCs w:val="21"/>
           <w:shd w:val="clear" w:color="auto" w:fill="FFFFFF"/>
         </w:rPr>
-        <w:t xml:space="preserve"> la </w:t>
-      </w:r>
-      <w:proofErr w:type="spellStart"/>
+        <w:t>Es</w:t>
+      </w:r>
+      <w:proofErr w:type="spellEnd"/>
       <w:r>
         <w:rPr>
           <w:rFonts w:ascii="Arial" w:hAnsi="Arial" w:cs="Arial"/>
@@ -5748,9 +5814,9 @@
           <w:szCs w:val="21"/>
           <w:shd w:val="clear" w:color="auto" w:fill="FFFFFF"/>
         </w:rPr>
-        <w:t>combinación</w:t>
-      </w:r>
-      <w:proofErr w:type="spellEnd"/>
+        <w:t xml:space="preserve"> la </w:t>
+      </w:r>
+      <w:proofErr w:type="spellStart"/>
       <w:r>
         <w:rPr>
           <w:rFonts w:ascii="Arial" w:hAnsi="Arial" w:cs="Arial"/>
@@ -5759,8 +5825,9 @@
           <w:szCs w:val="21"/>
           <w:shd w:val="clear" w:color="auto" w:fill="FFFFFF"/>
         </w:rPr>
-        <w:t xml:space="preserve"> de un fetch con un merge</w:t>
-      </w:r>
+        <w:t>combinación</w:t>
+      </w:r>
+      <w:proofErr w:type="spellEnd"/>
       <w:r>
         <w:rPr>
           <w:rFonts w:ascii="Arial" w:hAnsi="Arial" w:cs="Arial"/>
@@ -5769,9 +5836,8 @@
           <w:szCs w:val="21"/>
           <w:shd w:val="clear" w:color="auto" w:fill="FFFFFF"/>
         </w:rPr>
-        <w:t xml:space="preserve"> (</w:t>
-      </w:r>
-      <w:proofErr w:type="spellStart"/>
+        <w:t xml:space="preserve"> de un fetch con un merge</w:t>
+      </w:r>
       <w:r>
         <w:rPr>
           <w:rFonts w:ascii="Arial" w:hAnsi="Arial" w:cs="Arial"/>
@@ -5780,9 +5846,9 @@
           <w:szCs w:val="21"/>
           <w:shd w:val="clear" w:color="auto" w:fill="FFFFFF"/>
         </w:rPr>
-        <w:t>realiza</w:t>
-      </w:r>
-      <w:proofErr w:type="spellEnd"/>
+        <w:t xml:space="preserve"> (</w:t>
+      </w:r>
+      <w:proofErr w:type="spellStart"/>
       <w:r>
         <w:rPr>
           <w:rFonts w:ascii="Arial" w:hAnsi="Arial" w:cs="Arial"/>
@@ -5791,9 +5857,9 @@
           <w:szCs w:val="21"/>
           <w:shd w:val="clear" w:color="auto" w:fill="FFFFFF"/>
         </w:rPr>
-        <w:t xml:space="preserve"> </w:t>
-      </w:r>
-      <w:proofErr w:type="spellStart"/>
+        <w:t>realiza</w:t>
+      </w:r>
+      <w:proofErr w:type="spellEnd"/>
       <w:r>
         <w:rPr>
           <w:rFonts w:ascii="Arial" w:hAnsi="Arial" w:cs="Arial"/>
@@ -5802,9 +5868,9 @@
           <w:szCs w:val="21"/>
           <w:shd w:val="clear" w:color="auto" w:fill="FFFFFF"/>
         </w:rPr>
-        <w:t>los</w:t>
-      </w:r>
-      <w:proofErr w:type="spellEnd"/>
+        <w:t xml:space="preserve"> </w:t>
+      </w:r>
+      <w:proofErr w:type="spellStart"/>
       <w:r>
         <w:rPr>
           <w:rFonts w:ascii="Arial" w:hAnsi="Arial" w:cs="Arial"/>
@@ -5813,9 +5879,9 @@
           <w:szCs w:val="21"/>
           <w:shd w:val="clear" w:color="auto" w:fill="FFFFFF"/>
         </w:rPr>
-        <w:t xml:space="preserve"> 2 </w:t>
-      </w:r>
-      <w:proofErr w:type="spellStart"/>
+        <w:t>los</w:t>
+      </w:r>
+      <w:proofErr w:type="spellEnd"/>
       <w:r>
         <w:rPr>
           <w:rFonts w:ascii="Arial" w:hAnsi="Arial" w:cs="Arial"/>
@@ -5824,9 +5890,9 @@
           <w:szCs w:val="21"/>
           <w:shd w:val="clear" w:color="auto" w:fill="FFFFFF"/>
         </w:rPr>
-        <w:t>pasos</w:t>
-      </w:r>
-      <w:proofErr w:type="spellEnd"/>
+        <w:t xml:space="preserve"> 2 </w:t>
+      </w:r>
+      <w:proofErr w:type="spellStart"/>
       <w:r>
         <w:rPr>
           <w:rFonts w:ascii="Arial" w:hAnsi="Arial" w:cs="Arial"/>
@@ -5835,8 +5901,487 @@
           <w:szCs w:val="21"/>
           <w:shd w:val="clear" w:color="auto" w:fill="FFFFFF"/>
         </w:rPr>
+        <w:t>pasos</w:t>
+      </w:r>
+      <w:proofErr w:type="spellEnd"/>
+      <w:r>
+        <w:rPr>
+          <w:rFonts w:ascii="Arial" w:hAnsi="Arial" w:cs="Arial"/>
+          <w:color w:val="1C3643"/>
+          <w:sz w:val="21"/>
+          <w:szCs w:val="21"/>
+          <w:shd w:val="clear" w:color="auto" w:fill="FFFFFF"/>
+        </w:rPr>
         <w:t>)</w:t>
       </w:r>
+    </w:p>
+    <w:p>
+      <w:pPr>
+        <w:ind w:left="2880" w:hanging="2880"/>
+        <w:rPr>
+          <w:lang w:val="es-PE"/>
+        </w:rPr>
+      </w:pPr>
+    </w:p>
+    <w:p>
+      <w:pPr>
+        <w:ind w:left="2880" w:hanging="2880"/>
+        <w:jc w:val="center"/>
+        <w:rPr>
+          <w:b/>
+          <w:lang w:val="es-PE"/>
+        </w:rPr>
+      </w:pPr>
+      <w:r>
+        <w:rPr>
+          <w:b/>
+          <w:lang w:val="es-PE"/>
+        </w:rPr>
+        <w:t>ENVIANDO CAMBIOS AL REPOSITORIO REMOTO (</w:t>
+      </w:r>
+      <w:proofErr w:type="spellStart"/>
+      <w:r>
+        <w:rPr>
+          <w:b/>
+          <w:lang w:val="es-PE"/>
+        </w:rPr>
+        <w:t>git</w:t>
+      </w:r>
+      <w:proofErr w:type="spellEnd"/>
+      <w:r>
+        <w:rPr>
+          <w:b/>
+          <w:lang w:val="es-PE"/>
+        </w:rPr>
+        <w:t xml:space="preserve"> </w:t>
+      </w:r>
+      <w:proofErr w:type="spellStart"/>
+      <w:r>
+        <w:rPr>
+          <w:b/>
+          <w:lang w:val="es-PE"/>
+        </w:rPr>
+        <w:t>push</w:t>
+      </w:r>
+      <w:proofErr w:type="spellEnd"/>
+      <w:r>
+        <w:rPr>
+          <w:b/>
+          <w:lang w:val="es-PE"/>
+        </w:rPr>
+        <w:t>)</w:t>
+      </w:r>
+    </w:p>
+    <w:p>
+      <w:pPr>
+        <w:ind w:left="2880" w:hanging="2880"/>
+        <w:rPr>
+          <w:b/>
+          <w:lang w:val="es-PE"/>
+        </w:rPr>
+      </w:pPr>
+      <w:proofErr w:type="spellStart"/>
+      <w:r>
+        <w:rPr>
+          <w:b/>
+          <w:lang w:val="es-PE"/>
+        </w:rPr>
+        <w:t>g</w:t>
+      </w:r>
+      <w:r>
+        <w:rPr>
+          <w:b/>
+          <w:lang w:val="es-PE"/>
+        </w:rPr>
+        <w:t>it</w:t>
+      </w:r>
+      <w:proofErr w:type="spellEnd"/>
+      <w:r>
+        <w:rPr>
+          <w:b/>
+          <w:lang w:val="es-PE"/>
+        </w:rPr>
+        <w:t xml:space="preserve"> </w:t>
+      </w:r>
+      <w:proofErr w:type="spellStart"/>
+      <w:r>
+        <w:rPr>
+          <w:b/>
+          <w:lang w:val="es-PE"/>
+        </w:rPr>
+        <w:t>push</w:t>
+      </w:r>
+      <w:proofErr w:type="spellEnd"/>
+      <w:r>
+        <w:rPr>
+          <w:b/>
+          <w:lang w:val="es-PE"/>
+        </w:rPr>
+        <w:t xml:space="preserve"> </w:t>
+      </w:r>
+      <w:proofErr w:type="spellStart"/>
+      <w:r>
+        <w:rPr>
+          <w:b/>
+          <w:lang w:val="es-PE"/>
+        </w:rPr>
+        <w:t>origin</w:t>
+      </w:r>
+      <w:proofErr w:type="spellEnd"/>
+      <w:r>
+        <w:rPr>
+          <w:b/>
+          <w:lang w:val="es-PE"/>
+        </w:rPr>
+        <w:t xml:space="preserve"> master</w:t>
+      </w:r>
+      <w:r>
+        <w:rPr>
+          <w:b/>
+          <w:lang w:val="es-PE"/>
+        </w:rPr>
+        <w:tab/>
+      </w:r>
+      <w:r>
+        <w:rPr>
+          <w:b/>
+          <w:lang w:val="es-PE"/>
+        </w:rPr>
+        <w:tab/>
+        <w:t>subir los archivos de master</w:t>
+      </w:r>
+    </w:p>
+    <w:p>
+      <w:pPr>
+        <w:ind w:left="2880" w:hanging="2880"/>
+        <w:rPr>
+          <w:b/>
+          <w:lang w:val="es-PE"/>
+        </w:rPr>
+      </w:pPr>
+      <w:proofErr w:type="spellStart"/>
+      <w:r>
+        <w:rPr>
+          <w:b/>
+          <w:lang w:val="es-PE"/>
+        </w:rPr>
+        <w:t>git</w:t>
+      </w:r>
+      <w:proofErr w:type="spellEnd"/>
+      <w:r>
+        <w:rPr>
+          <w:b/>
+          <w:lang w:val="es-PE"/>
+        </w:rPr>
+        <w:t xml:space="preserve"> </w:t>
+      </w:r>
+      <w:proofErr w:type="spellStart"/>
+      <w:r>
+        <w:rPr>
+          <w:b/>
+          <w:lang w:val="es-PE"/>
+        </w:rPr>
+        <w:t>push</w:t>
+      </w:r>
+      <w:proofErr w:type="spellEnd"/>
+      <w:r>
+        <w:rPr>
+          <w:b/>
+          <w:lang w:val="es-PE"/>
+        </w:rPr>
+        <w:t xml:space="preserve"> </w:t>
+      </w:r>
+      <w:proofErr w:type="spellStart"/>
+      <w:r>
+        <w:rPr>
+          <w:b/>
+          <w:lang w:val="es-PE"/>
+        </w:rPr>
+        <w:t>origin</w:t>
+      </w:r>
+      <w:proofErr w:type="spellEnd"/>
+      <w:r>
+        <w:rPr>
+          <w:b/>
+          <w:lang w:val="es-PE"/>
+        </w:rPr>
+        <w:t xml:space="preserve"> master –</w:t>
+      </w:r>
+      <w:proofErr w:type="spellStart"/>
+      <w:r>
+        <w:rPr>
+          <w:b/>
+          <w:lang w:val="es-PE"/>
+        </w:rPr>
+        <w:t>tags</w:t>
+      </w:r>
+      <w:proofErr w:type="spellEnd"/>
+      <w:r>
+        <w:rPr>
+          <w:b/>
+          <w:lang w:val="es-PE"/>
+        </w:rPr>
+        <w:tab/>
+      </w:r>
+      <w:r>
+        <w:rPr>
+          <w:b/>
+          <w:lang w:val="es-PE"/>
+        </w:rPr>
+        <w:tab/>
+        <w:t xml:space="preserve">subir los </w:t>
+      </w:r>
+      <w:proofErr w:type="spellStart"/>
+      <w:r>
+        <w:rPr>
+          <w:b/>
+          <w:lang w:val="es-PE"/>
+        </w:rPr>
+        <w:t>tags</w:t>
+      </w:r>
+      <w:proofErr w:type="spellEnd"/>
+      <w:r>
+        <w:rPr>
+          <w:b/>
+          <w:lang w:val="es-PE"/>
+        </w:rPr>
+        <w:t xml:space="preserve"> agregados en el GIT</w:t>
+      </w:r>
+    </w:p>
+    <w:p>
+      <w:pPr>
+        <w:ind w:left="2880" w:hanging="2880"/>
+        <w:rPr>
+          <w:b/>
+          <w:lang w:val="es-PE"/>
+        </w:rPr>
+      </w:pPr>
+      <w:proofErr w:type="spellStart"/>
+      <w:r>
+        <w:rPr>
+          <w:b/>
+          <w:lang w:val="es-PE"/>
+        </w:rPr>
+        <w:t>git</w:t>
+      </w:r>
+      <w:proofErr w:type="spellEnd"/>
+      <w:r>
+        <w:rPr>
+          <w:b/>
+          <w:lang w:val="es-PE"/>
+        </w:rPr>
+        <w:t xml:space="preserve"> </w:t>
+      </w:r>
+      <w:proofErr w:type="spellStart"/>
+      <w:r>
+        <w:rPr>
+          <w:b/>
+          <w:lang w:val="es-PE"/>
+        </w:rPr>
+        <w:t>push</w:t>
+      </w:r>
+      <w:proofErr w:type="spellEnd"/>
+      <w:r>
+        <w:rPr>
+          <w:b/>
+          <w:lang w:val="es-PE"/>
+        </w:rPr>
+        <w:t xml:space="preserve"> </w:t>
+      </w:r>
+      <w:proofErr w:type="spellStart"/>
+      <w:r>
+        <w:rPr>
+          <w:b/>
+          <w:lang w:val="es-PE"/>
+        </w:rPr>
+        <w:t>origin</w:t>
+      </w:r>
+      <w:proofErr w:type="spellEnd"/>
+      <w:r>
+        <w:rPr>
+          <w:b/>
+          <w:lang w:val="es-PE"/>
+        </w:rPr>
+        <w:t xml:space="preserve"> &lt;</w:t>
+      </w:r>
+      <w:proofErr w:type="spellStart"/>
+      <w:r>
+        <w:rPr>
+          <w:b/>
+          <w:lang w:val="es-PE"/>
+        </w:rPr>
+        <w:t>nombreBranch</w:t>
+      </w:r>
+      <w:proofErr w:type="spellEnd"/>
+      <w:r>
+        <w:rPr>
+          <w:b/>
+          <w:lang w:val="es-PE"/>
+        </w:rPr>
+        <w:t>&gt;</w:t>
+      </w:r>
+      <w:r>
+        <w:rPr>
+          <w:b/>
+          <w:lang w:val="es-PE"/>
+        </w:rPr>
+        <w:tab/>
+        <w:t xml:space="preserve">subir el </w:t>
+      </w:r>
+      <w:proofErr w:type="spellStart"/>
+      <w:r>
+        <w:rPr>
+          <w:b/>
+          <w:lang w:val="es-PE"/>
+        </w:rPr>
+        <w:t>branch</w:t>
+      </w:r>
+      <w:proofErr w:type="spellEnd"/>
+      <w:r>
+        <w:rPr>
+          <w:b/>
+          <w:lang w:val="es-PE"/>
+        </w:rPr>
+        <w:t xml:space="preserve"> nombrado al GITHUB</w:t>
+      </w:r>
+    </w:p>
+    <w:p>
+      <w:pPr>
+        <w:ind w:left="2880" w:hanging="2880"/>
+        <w:rPr>
+          <w:b/>
+          <w:lang w:val="es-PE"/>
+        </w:rPr>
+      </w:pPr>
+    </w:p>
+    <w:p>
+      <w:pPr>
+        <w:ind w:left="2880" w:hanging="2880"/>
+        <w:jc w:val="center"/>
+        <w:rPr>
+          <w:b/>
+          <w:lang w:val="es-PE"/>
+        </w:rPr>
+      </w:pPr>
+      <w:r>
+        <w:rPr>
+          <w:b/>
+          <w:lang w:val="es-PE"/>
+        </w:rPr>
+        <w:t>GITIGNORE</w:t>
+      </w:r>
+    </w:p>
+    <w:p>
+      <w:pPr>
+        <w:ind w:left="2880" w:hanging="2880"/>
+        <w:rPr>
+          <w:lang w:val="es-PE"/>
+        </w:rPr>
+      </w:pPr>
+      <w:r>
+        <w:rPr>
+          <w:lang w:val="es-PE"/>
+        </w:rPr>
+        <w:t>Ignorar archivos no deseados</w:t>
+      </w:r>
+      <w:r>
+        <w:rPr>
+          <w:lang w:val="es-PE"/>
+        </w:rPr>
+        <w:t>, no subir archivos</w:t>
+      </w:r>
+    </w:p>
+    <w:p>
+      <w:pPr>
+        <w:ind w:left="2880" w:hanging="2880"/>
+        <w:rPr>
+          <w:u w:val="single"/>
+          <w:lang w:val="es-PE"/>
+        </w:rPr>
+      </w:pPr>
+      <w:proofErr w:type="spellStart"/>
+      <w:proofErr w:type="gramStart"/>
+      <w:r>
+        <w:rPr>
+          <w:b/>
+          <w:lang w:val="es-PE"/>
+        </w:rPr>
+        <w:t>t</w:t>
+      </w:r>
+      <w:r>
+        <w:rPr>
+          <w:b/>
+          <w:lang w:val="es-PE"/>
+        </w:rPr>
+        <w:t>ouch</w:t>
+      </w:r>
+      <w:proofErr w:type="spellEnd"/>
+      <w:r>
+        <w:rPr>
+          <w:b/>
+          <w:lang w:val="es-PE"/>
+        </w:rPr>
+        <w:t xml:space="preserve"> .</w:t>
+      </w:r>
+      <w:proofErr w:type="spellStart"/>
+      <w:r>
+        <w:rPr>
+          <w:b/>
+          <w:lang w:val="es-PE"/>
+        </w:rPr>
+        <w:t>gitignore</w:t>
+      </w:r>
+      <w:proofErr w:type="spellEnd"/>
+      <w:proofErr w:type="gramEnd"/>
+      <w:r>
+        <w:rPr>
+          <w:b/>
+          <w:lang w:val="es-PE"/>
+        </w:rPr>
+        <w:tab/>
+      </w:r>
+      <w:r>
+        <w:rPr>
+          <w:lang w:val="es-PE"/>
+        </w:rPr>
+        <w:t>crear un archivo &lt;.</w:t>
+      </w:r>
+      <w:proofErr w:type="spellStart"/>
+      <w:r>
+        <w:rPr>
+          <w:lang w:val="es-PE"/>
+        </w:rPr>
+        <w:t>gitignore</w:t>
+      </w:r>
+      <w:proofErr w:type="spellEnd"/>
+      <w:r>
+        <w:rPr>
+          <w:lang w:val="es-PE"/>
+        </w:rPr>
+        <w:t xml:space="preserve">&gt; y dentro de este archivo poner los nombres de los archivos que queremos </w:t>
+      </w:r>
+      <w:proofErr w:type="spellStart"/>
+      <w:r>
+        <w:rPr>
+          <w:lang w:val="es-PE"/>
+        </w:rPr>
+        <w:t>ingnorar</w:t>
+      </w:r>
+      <w:proofErr w:type="spellEnd"/>
+      <w:r>
+        <w:rPr>
+          <w:lang w:val="es-PE"/>
+        </w:rPr>
+        <w:t>.</w:t>
+      </w:r>
+    </w:p>
+    <w:p>
+      <w:pPr>
+        <w:ind w:left="2880" w:hanging="2880"/>
+        <w:rPr>
+          <w:lang w:val="es-PE"/>
+        </w:rPr>
+      </w:pPr>
     </w:p>
     <w:sectPr>
       <w:type w:val="continuous"/>
@@ -6914,7 +7459,7 @@
 </file>
 
 <file path=customXml/itemProps1.xml><?xml version="1.0" encoding="utf-8"?>
-<ds:datastoreItem xmlns:ds="http://schemas.openxmlformats.org/officeDocument/2006/customXml" ds:itemID="{2F656005-2B3F-4AC8-B205-AFEC6880AE73}">
+<ds:datastoreItem xmlns:ds="http://schemas.openxmlformats.org/officeDocument/2006/customXml" ds:itemID="{74DF7C00-49D0-435D-B0E0-D10A4793ABEF}">
   <ds:schemaRefs>
     <ds:schemaRef ds:uri="http://schemas.openxmlformats.org/officeDocument/2006/bibliography"/>
   </ds:schemaRefs>

</xml_diff>